<commit_message>
Edicao das Historias de Casos de Uso seguindo mudanca nos diagrama de casos de uso
</commit_message>
<xml_diff>
--- a/SGB/1.Requisitos/Casos de Uso/SGB - Historia de Usuario 03 - Manter Emprestimos .docx
+++ b/SGB/1.Requisitos/Casos de Uso/SGB - Historia de Usuario 03 - Manter Emprestimos .docx
@@ -685,6 +685,100 @@
                 <w:rtl w:val="0"/>
               </w:rPr>
               <w:t xml:space="preserve">Empréstimos Excluídos</w:t>
+            </w:r>
+          </w:p>
+        </w:tc>
+      </w:tr>
+      <w:tr>
+        <w:trPr>
+          <w:cantSplit w:val="0"/>
+          <w:tblHeader w:val="0"/>
+        </w:trPr>
+        <w:tc>
+          <w:tcPr/>
+          <w:p>
+            <w:pPr>
+              <w:pBdr>
+                <w:top w:space="0" w:sz="0" w:val="nil"/>
+                <w:left w:space="0" w:sz="0" w:val="nil"/>
+                <w:bottom w:space="0" w:sz="0" w:val="nil"/>
+                <w:right w:space="0" w:sz="0" w:val="nil"/>
+                <w:between w:space="0" w:sz="0" w:val="nil"/>
+              </w:pBdr>
+              <w:jc w:val="left"/>
+              <w:rPr/>
+            </w:pPr>
+            <w:r>
+              <w:rPr>
+                <w:rtl w:val="0"/>
+              </w:rPr>
+              <w:t xml:space="preserve">04</w:t>
+            </w:r>
+          </w:p>
+        </w:tc>
+        <w:tc>
+          <w:tcPr/>
+          <w:p>
+            <w:pPr>
+              <w:pBdr>
+                <w:top w:space="0" w:sz="0" w:val="nil"/>
+                <w:left w:space="0" w:sz="0" w:val="nil"/>
+                <w:bottom w:space="0" w:sz="0" w:val="nil"/>
+                <w:right w:space="0" w:sz="0" w:val="nil"/>
+                <w:between w:space="0" w:sz="0" w:val="nil"/>
+              </w:pBdr>
+              <w:jc w:val="left"/>
+              <w:rPr/>
+            </w:pPr>
+            <w:r>
+              <w:rPr>
+                <w:rtl w:val="0"/>
+              </w:rPr>
+              <w:t xml:space="preserve">Ver Emprestimo</w:t>
+            </w:r>
+          </w:p>
+        </w:tc>
+        <w:tc>
+          <w:tcPr/>
+          <w:p>
+            <w:pPr>
+              <w:pBdr>
+                <w:top w:space="0" w:sz="0" w:val="nil"/>
+                <w:left w:space="0" w:sz="0" w:val="nil"/>
+                <w:bottom w:space="0" w:sz="0" w:val="nil"/>
+                <w:right w:space="0" w:sz="0" w:val="nil"/>
+                <w:between w:space="0" w:sz="0" w:val="nil"/>
+              </w:pBdr>
+              <w:jc w:val="left"/>
+              <w:rPr/>
+            </w:pPr>
+            <w:r>
+              <w:rPr>
+                <w:rtl w:val="0"/>
+              </w:rPr>
+              <w:t xml:space="preserve">Clicar na Aba emprestimos</w:t>
+            </w:r>
+          </w:p>
+        </w:tc>
+        <w:tc>
+          <w:tcPr/>
+          <w:p>
+            <w:pPr>
+              <w:pBdr>
+                <w:top w:space="0" w:sz="0" w:val="nil"/>
+                <w:left w:space="0" w:sz="0" w:val="nil"/>
+                <w:bottom w:space="0" w:sz="0" w:val="nil"/>
+                <w:right w:space="0" w:sz="0" w:val="nil"/>
+                <w:between w:space="0" w:sz="0" w:val="nil"/>
+              </w:pBdr>
+              <w:jc w:val="left"/>
+              <w:rPr/>
+            </w:pPr>
+            <w:r>
+              <w:rPr>
+                <w:rtl w:val="0"/>
+              </w:rPr>
+              <w:t xml:space="preserve">Mostrar Livros</w:t>
             </w:r>
           </w:p>
         </w:tc>

</xml_diff>